<commit_message>
Added info in Git Vs GitHub.docx file.So commiting again
</commit_message>
<xml_diff>
--- a/Git Vs GitHub.docx
+++ b/Git Vs GitHub.docx
@@ -12,17 +12,17 @@
         </w:pBdr>
         <w:spacing w:after="300" w:line="240" w:lineRule="auto"/>
         <w:rPr>
-          <w:rFonts w:ascii="Segoe UI" w:eastAsia="Times New Roman" w:hAnsi="Segoe UI" w:cs="Segoe UI"/>
-          <w:sz w:val="24"/>
-          <w:szCs w:val="24"/>
-          <w:lang w:eastAsia="en-IN"/>
-        </w:rPr>
-      </w:pPr>
-      <w:r>
-        <w:rPr>
-          <w:rFonts w:ascii="Segoe UI" w:eastAsia="Times New Roman" w:hAnsi="Segoe UI" w:cs="Segoe UI"/>
-          <w:sz w:val="24"/>
-          <w:szCs w:val="24"/>
+          <w:rFonts w:ascii="Times New Roman" w:eastAsia="Times New Roman" w:hAnsi="Times New Roman" w:cs="Times New Roman"/>
+          <w:sz w:val="28"/>
+          <w:szCs w:val="28"/>
+          <w:lang w:eastAsia="en-IN"/>
+        </w:rPr>
+      </w:pPr>
+      <w:r>
+        <w:rPr>
+          <w:rFonts w:ascii="Times New Roman" w:eastAsia="Times New Roman" w:hAnsi="Times New Roman" w:cs="Times New Roman"/>
+          <w:sz w:val="28"/>
+          <w:szCs w:val="28"/>
           <w:lang w:eastAsia="en-IN"/>
         </w:rPr>
         <w:t>Git and GitHub are related but separate technologies.</w:t>
@@ -38,17 +38,17 @@
         </w:pBdr>
         <w:spacing w:before="300" w:after="300" w:line="240" w:lineRule="auto"/>
         <w:rPr>
-          <w:rFonts w:ascii="Segoe UI" w:eastAsia="Times New Roman" w:hAnsi="Segoe UI" w:cs="Segoe UI"/>
-          <w:sz w:val="24"/>
-          <w:szCs w:val="24"/>
-          <w:lang w:eastAsia="en-IN"/>
-        </w:rPr>
-      </w:pPr>
-      <w:r>
-        <w:rPr>
-          <w:rFonts w:ascii="Segoe UI" w:eastAsia="Times New Roman" w:hAnsi="Segoe UI" w:cs="Segoe UI"/>
-          <w:sz w:val="24"/>
-          <w:szCs w:val="24"/>
+          <w:rFonts w:ascii="Times New Roman" w:eastAsia="Times New Roman" w:hAnsi="Times New Roman" w:cs="Times New Roman"/>
+          <w:sz w:val="28"/>
+          <w:szCs w:val="28"/>
+          <w:lang w:eastAsia="en-IN"/>
+        </w:rPr>
+      </w:pPr>
+      <w:r>
+        <w:rPr>
+          <w:rFonts w:ascii="Times New Roman" w:eastAsia="Times New Roman" w:hAnsi="Times New Roman" w:cs="Times New Roman"/>
+          <w:sz w:val="28"/>
+          <w:szCs w:val="28"/>
           <w:lang w:eastAsia="en-IN"/>
         </w:rPr>
         <w:t>Git is a distributed version control system that helps track changes in source code during software development. It is a command-line tool that enables developers to manage their code repositories locally and track the complete history of changes made to the code.</w:t>
@@ -64,17 +64,17 @@
         </w:pBdr>
         <w:spacing w:before="300" w:after="300" w:line="240" w:lineRule="auto"/>
         <w:rPr>
-          <w:rFonts w:ascii="Segoe UI" w:eastAsia="Times New Roman" w:hAnsi="Segoe UI" w:cs="Segoe UI"/>
-          <w:sz w:val="24"/>
-          <w:szCs w:val="24"/>
-          <w:lang w:eastAsia="en-IN"/>
-        </w:rPr>
-      </w:pPr>
-      <w:r>
-        <w:rPr>
-          <w:rFonts w:ascii="Segoe UI" w:eastAsia="Times New Roman" w:hAnsi="Segoe UI" w:cs="Segoe UI"/>
-          <w:sz w:val="24"/>
-          <w:szCs w:val="24"/>
+          <w:rFonts w:ascii="Times New Roman" w:eastAsia="Times New Roman" w:hAnsi="Times New Roman" w:cs="Times New Roman"/>
+          <w:sz w:val="28"/>
+          <w:szCs w:val="28"/>
+          <w:lang w:eastAsia="en-IN"/>
+        </w:rPr>
+      </w:pPr>
+      <w:r>
+        <w:rPr>
+          <w:rFonts w:ascii="Times New Roman" w:eastAsia="Times New Roman" w:hAnsi="Times New Roman" w:cs="Times New Roman"/>
+          <w:sz w:val="28"/>
+          <w:szCs w:val="28"/>
           <w:lang w:eastAsia="en-IN"/>
         </w:rPr>
         <w:t>GitHub, on the other hand, is a web-based platform that provides hosting for Git repositories and a community of developers to collaborate and contribute to open-source projects. In addition to hosting Git repositories, GitHub offers a range of tools and features that make it easier for developers to collaborate, including:</w:t>
@@ -94,17 +94,17 @@
         </w:pBdr>
         <w:spacing w:after="0" w:line="240" w:lineRule="auto"/>
         <w:rPr>
-          <w:rFonts w:ascii="Segoe UI" w:eastAsia="Times New Roman" w:hAnsi="Segoe UI" w:cs="Segoe UI"/>
-          <w:sz w:val="24"/>
-          <w:szCs w:val="24"/>
-          <w:lang w:eastAsia="en-IN"/>
-        </w:rPr>
-      </w:pPr>
-      <w:r>
-        <w:rPr>
-          <w:rFonts w:ascii="Segoe UI" w:eastAsia="Times New Roman" w:hAnsi="Segoe UI" w:cs="Segoe UI"/>
-          <w:sz w:val="24"/>
-          <w:szCs w:val="24"/>
+          <w:rFonts w:ascii="Times New Roman" w:eastAsia="Times New Roman" w:hAnsi="Times New Roman" w:cs="Times New Roman"/>
+          <w:sz w:val="28"/>
+          <w:szCs w:val="28"/>
+          <w:lang w:eastAsia="en-IN"/>
+        </w:rPr>
+      </w:pPr>
+      <w:r>
+        <w:rPr>
+          <w:rFonts w:ascii="Times New Roman" w:eastAsia="Times New Roman" w:hAnsi="Times New Roman" w:cs="Times New Roman"/>
+          <w:sz w:val="28"/>
+          <w:szCs w:val="28"/>
           <w:lang w:eastAsia="en-IN"/>
         </w:rPr>
         <w:t>Issues tracking</w:t>
@@ -124,17 +124,17 @@
         </w:pBdr>
         <w:spacing w:after="0" w:line="240" w:lineRule="auto"/>
         <w:rPr>
-          <w:rFonts w:ascii="Segoe UI" w:eastAsia="Times New Roman" w:hAnsi="Segoe UI" w:cs="Segoe UI"/>
-          <w:sz w:val="24"/>
-          <w:szCs w:val="24"/>
-          <w:lang w:eastAsia="en-IN"/>
-        </w:rPr>
-      </w:pPr>
-      <w:r>
-        <w:rPr>
-          <w:rFonts w:ascii="Segoe UI" w:eastAsia="Times New Roman" w:hAnsi="Segoe UI" w:cs="Segoe UI"/>
-          <w:sz w:val="24"/>
-          <w:szCs w:val="24"/>
+          <w:rFonts w:ascii="Times New Roman" w:eastAsia="Times New Roman" w:hAnsi="Times New Roman" w:cs="Times New Roman"/>
+          <w:sz w:val="28"/>
+          <w:szCs w:val="28"/>
+          <w:lang w:eastAsia="en-IN"/>
+        </w:rPr>
+      </w:pPr>
+      <w:r>
+        <w:rPr>
+          <w:rFonts w:ascii="Times New Roman" w:eastAsia="Times New Roman" w:hAnsi="Times New Roman" w:cs="Times New Roman"/>
+          <w:sz w:val="28"/>
+          <w:szCs w:val="28"/>
           <w:lang w:eastAsia="en-IN"/>
         </w:rPr>
         <w:t>Pull requests for code review and collaboration</w:t>
@@ -154,17 +154,17 @@
         </w:pBdr>
         <w:spacing w:after="0" w:line="240" w:lineRule="auto"/>
         <w:rPr>
-          <w:rFonts w:ascii="Segoe UI" w:eastAsia="Times New Roman" w:hAnsi="Segoe UI" w:cs="Segoe UI"/>
-          <w:sz w:val="24"/>
-          <w:szCs w:val="24"/>
-          <w:lang w:eastAsia="en-IN"/>
-        </w:rPr>
-      </w:pPr>
-      <w:r>
-        <w:rPr>
-          <w:rFonts w:ascii="Segoe UI" w:eastAsia="Times New Roman" w:hAnsi="Segoe UI" w:cs="Segoe UI"/>
-          <w:sz w:val="24"/>
-          <w:szCs w:val="24"/>
+          <w:rFonts w:ascii="Times New Roman" w:eastAsia="Times New Roman" w:hAnsi="Times New Roman" w:cs="Times New Roman"/>
+          <w:sz w:val="28"/>
+          <w:szCs w:val="28"/>
+          <w:lang w:eastAsia="en-IN"/>
+        </w:rPr>
+      </w:pPr>
+      <w:r>
+        <w:rPr>
+          <w:rFonts w:ascii="Times New Roman" w:eastAsia="Times New Roman" w:hAnsi="Times New Roman" w:cs="Times New Roman"/>
+          <w:sz w:val="28"/>
+          <w:szCs w:val="28"/>
           <w:lang w:eastAsia="en-IN"/>
         </w:rPr>
         <w:t>Project management tools</w:t>
@@ -184,17 +184,17 @@
         </w:pBdr>
         <w:spacing w:after="0" w:line="240" w:lineRule="auto"/>
         <w:rPr>
-          <w:rFonts w:ascii="Segoe UI" w:eastAsia="Times New Roman" w:hAnsi="Segoe UI" w:cs="Segoe UI"/>
-          <w:sz w:val="24"/>
-          <w:szCs w:val="24"/>
-          <w:lang w:eastAsia="en-IN"/>
-        </w:rPr>
-      </w:pPr>
-      <w:r>
-        <w:rPr>
-          <w:rFonts w:ascii="Segoe UI" w:eastAsia="Times New Roman" w:hAnsi="Segoe UI" w:cs="Segoe UI"/>
-          <w:sz w:val="24"/>
-          <w:szCs w:val="24"/>
+          <w:rFonts w:ascii="Times New Roman" w:eastAsia="Times New Roman" w:hAnsi="Times New Roman" w:cs="Times New Roman"/>
+          <w:sz w:val="28"/>
+          <w:szCs w:val="28"/>
+          <w:lang w:eastAsia="en-IN"/>
+        </w:rPr>
+      </w:pPr>
+      <w:r>
+        <w:rPr>
+          <w:rFonts w:ascii="Times New Roman" w:eastAsia="Times New Roman" w:hAnsi="Times New Roman" w:cs="Times New Roman"/>
+          <w:sz w:val="28"/>
+          <w:szCs w:val="28"/>
           <w:lang w:eastAsia="en-IN"/>
         </w:rPr>
         <w:t>Documentation and wikis</w:t>
@@ -214,17 +214,17 @@
         </w:pBdr>
         <w:spacing w:after="0" w:line="240" w:lineRule="auto"/>
         <w:rPr>
-          <w:rFonts w:ascii="Segoe UI" w:eastAsia="Times New Roman" w:hAnsi="Segoe UI" w:cs="Segoe UI"/>
-          <w:sz w:val="24"/>
-          <w:szCs w:val="24"/>
-          <w:lang w:eastAsia="en-IN"/>
-        </w:rPr>
-      </w:pPr>
-      <w:r>
-        <w:rPr>
-          <w:rFonts w:ascii="Segoe UI" w:eastAsia="Times New Roman" w:hAnsi="Segoe UI" w:cs="Segoe UI"/>
-          <w:sz w:val="24"/>
-          <w:szCs w:val="24"/>
+          <w:rFonts w:ascii="Times New Roman" w:eastAsia="Times New Roman" w:hAnsi="Times New Roman" w:cs="Times New Roman"/>
+          <w:sz w:val="28"/>
+          <w:szCs w:val="28"/>
+          <w:lang w:eastAsia="en-IN"/>
+        </w:rPr>
+      </w:pPr>
+      <w:r>
+        <w:rPr>
+          <w:rFonts w:ascii="Times New Roman" w:eastAsia="Times New Roman" w:hAnsi="Times New Roman" w:cs="Times New Roman"/>
+          <w:sz w:val="28"/>
+          <w:szCs w:val="28"/>
           <w:lang w:eastAsia="en-IN"/>
         </w:rPr>
         <w:t>A platform for buying and selling tools and services</w:t>
@@ -240,23 +240,529 @@
         </w:pBdr>
         <w:spacing w:before="300" w:after="0" w:line="240" w:lineRule="auto"/>
         <w:rPr>
-          <w:rFonts w:ascii="Segoe UI" w:eastAsia="Times New Roman" w:hAnsi="Segoe UI" w:cs="Segoe UI"/>
-          <w:sz w:val="24"/>
-          <w:szCs w:val="24"/>
-          <w:lang w:eastAsia="en-IN"/>
-        </w:rPr>
-      </w:pPr>
-      <w:r>
-        <w:rPr>
-          <w:rFonts w:ascii="Segoe UI" w:eastAsia="Times New Roman" w:hAnsi="Segoe UI" w:cs="Segoe UI"/>
-          <w:sz w:val="24"/>
-          <w:szCs w:val="24"/>
+          <w:rFonts w:ascii="Times New Roman" w:eastAsia="Times New Roman" w:hAnsi="Times New Roman" w:cs="Times New Roman"/>
+          <w:sz w:val="28"/>
+          <w:szCs w:val="28"/>
+          <w:lang w:eastAsia="en-IN"/>
+        </w:rPr>
+      </w:pPr>
+      <w:r>
+        <w:rPr>
+          <w:rFonts w:ascii="Times New Roman" w:eastAsia="Times New Roman" w:hAnsi="Times New Roman" w:cs="Times New Roman"/>
+          <w:sz w:val="28"/>
+          <w:szCs w:val="28"/>
           <w:lang w:eastAsia="en-IN"/>
         </w:rPr>
         <w:t>In summary, Git is the version control system and GitHub is the web-based hosting platform for Git repositories that adds additional features for collaboration.</w:t>
       </w:r>
     </w:p>
-    <w:p/>
+    <w:p>
+      <w:pPr>
+        <w:rPr>
+          <w:rFonts w:ascii="Times New Roman" w:hAnsi="Times New Roman" w:cs="Times New Roman"/>
+          <w:sz w:val="28"/>
+          <w:szCs w:val="28"/>
+        </w:rPr>
+      </w:pPr>
+    </w:p>
+    <w:p>
+      <w:pPr>
+        <w:pBdr>
+          <w:top w:val="single" w:sz="2" w:space="0" w:color="D9D9E3"/>
+          <w:left w:val="single" w:sz="2" w:space="0" w:color="D9D9E3"/>
+          <w:bottom w:val="single" w:sz="2" w:space="0" w:color="D9D9E3"/>
+          <w:right w:val="single" w:sz="2" w:space="0" w:color="D9D9E3"/>
+        </w:pBdr>
+        <w:shd w:val="clear" w:color="auto" w:fill="F7F7F8"/>
+        <w:spacing w:after="300" w:line="240" w:lineRule="auto"/>
+        <w:rPr>
+          <w:rFonts w:ascii="Times New Roman" w:eastAsia="Times New Roman" w:hAnsi="Times New Roman" w:cs="Times New Roman"/>
+          <w:color w:val="374151"/>
+          <w:sz w:val="28"/>
+          <w:szCs w:val="28"/>
+          <w:lang w:eastAsia="en-IN"/>
+        </w:rPr>
+      </w:pPr>
+      <w:r>
+        <w:rPr>
+          <w:rFonts w:ascii="Times New Roman" w:eastAsia="Times New Roman" w:hAnsi="Times New Roman" w:cs="Times New Roman"/>
+          <w:color w:val="374151"/>
+          <w:sz w:val="28"/>
+          <w:szCs w:val="28"/>
+          <w:lang w:eastAsia="en-IN"/>
+        </w:rPr>
+        <w:t>Here are some common and useful Git commands:</w:t>
+      </w:r>
+    </w:p>
+    <w:p>
+      <w:pPr>
+        <w:numPr>
+          <w:ilvl w:val="0"/>
+          <w:numId w:val="2"/>
+        </w:numPr>
+        <w:pBdr>
+          <w:top w:val="single" w:sz="2" w:space="0" w:color="D9D9E3"/>
+          <w:left w:val="single" w:sz="2" w:space="5" w:color="D9D9E3"/>
+          <w:bottom w:val="single" w:sz="2" w:space="0" w:color="D9D9E3"/>
+          <w:right w:val="single" w:sz="2" w:space="0" w:color="D9D9E3"/>
+        </w:pBdr>
+        <w:shd w:val="clear" w:color="auto" w:fill="F7F7F8"/>
+        <w:spacing w:after="0" w:line="240" w:lineRule="auto"/>
+        <w:rPr>
+          <w:rFonts w:ascii="Times New Roman" w:eastAsia="Times New Roman" w:hAnsi="Times New Roman" w:cs="Times New Roman"/>
+          <w:color w:val="374151"/>
+          <w:sz w:val="28"/>
+          <w:szCs w:val="28"/>
+          <w:lang w:eastAsia="en-IN"/>
+        </w:rPr>
+      </w:pPr>
+      <w:r>
+        <w:rPr>
+          <w:rFonts w:ascii="Times New Roman" w:eastAsia="Times New Roman" w:hAnsi="Times New Roman" w:cs="Times New Roman"/>
+          <w:b/>
+          <w:bCs/>
+          <w:color w:val="374151"/>
+          <w:sz w:val="28"/>
+          <w:szCs w:val="28"/>
+          <w:bdr w:val="single" w:sz="2" w:space="0" w:color="D9D9E3" w:frame="1"/>
+          <w:lang w:eastAsia="en-IN"/>
+        </w:rPr>
+        <w:t>git clone</w:t>
+      </w:r>
+      <w:r>
+        <w:rPr>
+          <w:rFonts w:ascii="Times New Roman" w:eastAsia="Times New Roman" w:hAnsi="Times New Roman" w:cs="Times New Roman"/>
+          <w:color w:val="374151"/>
+          <w:sz w:val="28"/>
+          <w:szCs w:val="28"/>
+          <w:lang w:eastAsia="en-IN"/>
+        </w:rPr>
+        <w:t>: clone a remote repository to local machine</w:t>
+      </w:r>
+    </w:p>
+    <w:p>
+      <w:pPr>
+        <w:numPr>
+          <w:ilvl w:val="0"/>
+          <w:numId w:val="2"/>
+        </w:numPr>
+        <w:pBdr>
+          <w:top w:val="single" w:sz="2" w:space="0" w:color="D9D9E3"/>
+          <w:left w:val="single" w:sz="2" w:space="5" w:color="D9D9E3"/>
+          <w:bottom w:val="single" w:sz="2" w:space="0" w:color="D9D9E3"/>
+          <w:right w:val="single" w:sz="2" w:space="0" w:color="D9D9E3"/>
+        </w:pBdr>
+        <w:shd w:val="clear" w:color="auto" w:fill="F7F7F8"/>
+        <w:spacing w:after="0" w:line="240" w:lineRule="auto"/>
+        <w:rPr>
+          <w:rFonts w:ascii="Times New Roman" w:eastAsia="Times New Roman" w:hAnsi="Times New Roman" w:cs="Times New Roman"/>
+          <w:color w:val="374151"/>
+          <w:sz w:val="28"/>
+          <w:szCs w:val="28"/>
+          <w:lang w:eastAsia="en-IN"/>
+        </w:rPr>
+      </w:pPr>
+      <w:r>
+        <w:rPr>
+          <w:rFonts w:ascii="Times New Roman" w:eastAsia="Times New Roman" w:hAnsi="Times New Roman" w:cs="Times New Roman"/>
+          <w:b/>
+          <w:bCs/>
+          <w:color w:val="374151"/>
+          <w:sz w:val="28"/>
+          <w:szCs w:val="28"/>
+          <w:bdr w:val="single" w:sz="2" w:space="0" w:color="D9D9E3" w:frame="1"/>
+          <w:lang w:eastAsia="en-IN"/>
+        </w:rPr>
+        <w:t>git init</w:t>
+      </w:r>
+      <w:r>
+        <w:rPr>
+          <w:rFonts w:ascii="Times New Roman" w:eastAsia="Times New Roman" w:hAnsi="Times New Roman" w:cs="Times New Roman"/>
+          <w:color w:val="374151"/>
+          <w:sz w:val="28"/>
+          <w:szCs w:val="28"/>
+          <w:lang w:eastAsia="en-IN"/>
+        </w:rPr>
+        <w:t>: initialize a local Git repository</w:t>
+      </w:r>
+    </w:p>
+    <w:p>
+      <w:pPr>
+        <w:numPr>
+          <w:ilvl w:val="0"/>
+          <w:numId w:val="2"/>
+        </w:numPr>
+        <w:pBdr>
+          <w:top w:val="single" w:sz="2" w:space="0" w:color="D9D9E3"/>
+          <w:left w:val="single" w:sz="2" w:space="5" w:color="D9D9E3"/>
+          <w:bottom w:val="single" w:sz="2" w:space="0" w:color="D9D9E3"/>
+          <w:right w:val="single" w:sz="2" w:space="0" w:color="D9D9E3"/>
+        </w:pBdr>
+        <w:shd w:val="clear" w:color="auto" w:fill="F7F7F8"/>
+        <w:spacing w:after="0" w:line="240" w:lineRule="auto"/>
+        <w:rPr>
+          <w:rFonts w:ascii="Times New Roman" w:eastAsia="Times New Roman" w:hAnsi="Times New Roman" w:cs="Times New Roman"/>
+          <w:color w:val="374151"/>
+          <w:sz w:val="28"/>
+          <w:szCs w:val="28"/>
+          <w:lang w:eastAsia="en-IN"/>
+        </w:rPr>
+      </w:pPr>
+      <w:r>
+        <w:rPr>
+          <w:rFonts w:ascii="Times New Roman" w:eastAsia="Times New Roman" w:hAnsi="Times New Roman" w:cs="Times New Roman"/>
+          <w:b/>
+          <w:bCs/>
+          <w:color w:val="374151"/>
+          <w:sz w:val="28"/>
+          <w:szCs w:val="28"/>
+          <w:bdr w:val="single" w:sz="2" w:space="0" w:color="D9D9E3" w:frame="1"/>
+          <w:lang w:eastAsia="en-IN"/>
+        </w:rPr>
+        <w:t>git add</w:t>
+      </w:r>
+      <w:r>
+        <w:rPr>
+          <w:rFonts w:ascii="Times New Roman" w:eastAsia="Times New Roman" w:hAnsi="Times New Roman" w:cs="Times New Roman"/>
+          <w:color w:val="374151"/>
+          <w:sz w:val="28"/>
+          <w:szCs w:val="28"/>
+          <w:lang w:eastAsia="en-IN"/>
+        </w:rPr>
+        <w:t>: add files to the staging area</w:t>
+      </w:r>
+    </w:p>
+    <w:p>
+      <w:pPr>
+        <w:numPr>
+          <w:ilvl w:val="0"/>
+          <w:numId w:val="2"/>
+        </w:numPr>
+        <w:pBdr>
+          <w:top w:val="single" w:sz="2" w:space="0" w:color="D9D9E3"/>
+          <w:left w:val="single" w:sz="2" w:space="5" w:color="D9D9E3"/>
+          <w:bottom w:val="single" w:sz="2" w:space="0" w:color="D9D9E3"/>
+          <w:right w:val="single" w:sz="2" w:space="0" w:color="D9D9E3"/>
+        </w:pBdr>
+        <w:shd w:val="clear" w:color="auto" w:fill="F7F7F8"/>
+        <w:spacing w:after="0" w:line="240" w:lineRule="auto"/>
+        <w:rPr>
+          <w:rFonts w:ascii="Times New Roman" w:eastAsia="Times New Roman" w:hAnsi="Times New Roman" w:cs="Times New Roman"/>
+          <w:color w:val="374151"/>
+          <w:sz w:val="28"/>
+          <w:szCs w:val="28"/>
+          <w:lang w:eastAsia="en-IN"/>
+        </w:rPr>
+      </w:pPr>
+      <w:r>
+        <w:rPr>
+          <w:rFonts w:ascii="Times New Roman" w:eastAsia="Times New Roman" w:hAnsi="Times New Roman" w:cs="Times New Roman"/>
+          <w:b/>
+          <w:bCs/>
+          <w:color w:val="374151"/>
+          <w:sz w:val="28"/>
+          <w:szCs w:val="28"/>
+          <w:bdr w:val="single" w:sz="2" w:space="0" w:color="D9D9E3" w:frame="1"/>
+          <w:lang w:eastAsia="en-IN"/>
+        </w:rPr>
+        <w:t>git commit</w:t>
+      </w:r>
+      <w:r>
+        <w:rPr>
+          <w:rFonts w:ascii="Times New Roman" w:eastAsia="Times New Roman" w:hAnsi="Times New Roman" w:cs="Times New Roman"/>
+          <w:color w:val="374151"/>
+          <w:sz w:val="28"/>
+          <w:szCs w:val="28"/>
+          <w:lang w:eastAsia="en-IN"/>
+        </w:rPr>
+        <w:t>: create a new commit with staged changes</w:t>
+      </w:r>
+    </w:p>
+    <w:p>
+      <w:pPr>
+        <w:numPr>
+          <w:ilvl w:val="0"/>
+          <w:numId w:val="2"/>
+        </w:numPr>
+        <w:pBdr>
+          <w:top w:val="single" w:sz="2" w:space="0" w:color="D9D9E3"/>
+          <w:left w:val="single" w:sz="2" w:space="5" w:color="D9D9E3"/>
+          <w:bottom w:val="single" w:sz="2" w:space="0" w:color="D9D9E3"/>
+          <w:right w:val="single" w:sz="2" w:space="0" w:color="D9D9E3"/>
+        </w:pBdr>
+        <w:shd w:val="clear" w:color="auto" w:fill="F7F7F8"/>
+        <w:spacing w:after="0" w:line="240" w:lineRule="auto"/>
+        <w:rPr>
+          <w:rFonts w:ascii="Times New Roman" w:eastAsia="Times New Roman" w:hAnsi="Times New Roman" w:cs="Times New Roman"/>
+          <w:color w:val="374151"/>
+          <w:sz w:val="28"/>
+          <w:szCs w:val="28"/>
+          <w:lang w:eastAsia="en-IN"/>
+        </w:rPr>
+      </w:pPr>
+      <w:r>
+        <w:rPr>
+          <w:rFonts w:ascii="Times New Roman" w:eastAsia="Times New Roman" w:hAnsi="Times New Roman" w:cs="Times New Roman"/>
+          <w:b/>
+          <w:bCs/>
+          <w:color w:val="374151"/>
+          <w:sz w:val="28"/>
+          <w:szCs w:val="28"/>
+          <w:bdr w:val="single" w:sz="2" w:space="0" w:color="D9D9E3" w:frame="1"/>
+          <w:lang w:eastAsia="en-IN"/>
+        </w:rPr>
+        <w:t>git push</w:t>
+      </w:r>
+      <w:r>
+        <w:rPr>
+          <w:rFonts w:ascii="Times New Roman" w:eastAsia="Times New Roman" w:hAnsi="Times New Roman" w:cs="Times New Roman"/>
+          <w:color w:val="374151"/>
+          <w:sz w:val="28"/>
+          <w:szCs w:val="28"/>
+          <w:lang w:eastAsia="en-IN"/>
+        </w:rPr>
+        <w:t>: push changes to a remote repository</w:t>
+      </w:r>
+    </w:p>
+    <w:p>
+      <w:pPr>
+        <w:numPr>
+          <w:ilvl w:val="0"/>
+          <w:numId w:val="2"/>
+        </w:numPr>
+        <w:pBdr>
+          <w:top w:val="single" w:sz="2" w:space="0" w:color="D9D9E3"/>
+          <w:left w:val="single" w:sz="2" w:space="5" w:color="D9D9E3"/>
+          <w:bottom w:val="single" w:sz="2" w:space="0" w:color="D9D9E3"/>
+          <w:right w:val="single" w:sz="2" w:space="0" w:color="D9D9E3"/>
+        </w:pBdr>
+        <w:shd w:val="clear" w:color="auto" w:fill="F7F7F8"/>
+        <w:spacing w:after="0" w:line="240" w:lineRule="auto"/>
+        <w:rPr>
+          <w:rFonts w:ascii="Times New Roman" w:eastAsia="Times New Roman" w:hAnsi="Times New Roman" w:cs="Times New Roman"/>
+          <w:color w:val="374151"/>
+          <w:sz w:val="28"/>
+          <w:szCs w:val="28"/>
+          <w:lang w:eastAsia="en-IN"/>
+        </w:rPr>
+      </w:pPr>
+      <w:r>
+        <w:rPr>
+          <w:rFonts w:ascii="Times New Roman" w:eastAsia="Times New Roman" w:hAnsi="Times New Roman" w:cs="Times New Roman"/>
+          <w:b/>
+          <w:bCs/>
+          <w:color w:val="374151"/>
+          <w:sz w:val="28"/>
+          <w:szCs w:val="28"/>
+          <w:bdr w:val="single" w:sz="2" w:space="0" w:color="D9D9E3" w:frame="1"/>
+          <w:lang w:eastAsia="en-IN"/>
+        </w:rPr>
+        <w:t>git pull</w:t>
+      </w:r>
+      <w:r>
+        <w:rPr>
+          <w:rFonts w:ascii="Times New Roman" w:eastAsia="Times New Roman" w:hAnsi="Times New Roman" w:cs="Times New Roman"/>
+          <w:color w:val="374151"/>
+          <w:sz w:val="28"/>
+          <w:szCs w:val="28"/>
+          <w:lang w:eastAsia="en-IN"/>
+        </w:rPr>
+        <w:t>: retrieve changes from a remote repository and merge with local branch</w:t>
+      </w:r>
+    </w:p>
+    <w:p>
+      <w:pPr>
+        <w:numPr>
+          <w:ilvl w:val="0"/>
+          <w:numId w:val="2"/>
+        </w:numPr>
+        <w:pBdr>
+          <w:top w:val="single" w:sz="2" w:space="0" w:color="D9D9E3"/>
+          <w:left w:val="single" w:sz="2" w:space="5" w:color="D9D9E3"/>
+          <w:bottom w:val="single" w:sz="2" w:space="0" w:color="D9D9E3"/>
+          <w:right w:val="single" w:sz="2" w:space="0" w:color="D9D9E3"/>
+        </w:pBdr>
+        <w:shd w:val="clear" w:color="auto" w:fill="F7F7F8"/>
+        <w:spacing w:after="0" w:line="240" w:lineRule="auto"/>
+        <w:rPr>
+          <w:rFonts w:ascii="Times New Roman" w:eastAsia="Times New Roman" w:hAnsi="Times New Roman" w:cs="Times New Roman"/>
+          <w:color w:val="374151"/>
+          <w:sz w:val="28"/>
+          <w:szCs w:val="28"/>
+          <w:lang w:eastAsia="en-IN"/>
+        </w:rPr>
+      </w:pPr>
+      <w:r>
+        <w:rPr>
+          <w:rFonts w:ascii="Times New Roman" w:eastAsia="Times New Roman" w:hAnsi="Times New Roman" w:cs="Times New Roman"/>
+          <w:b/>
+          <w:bCs/>
+          <w:color w:val="374151"/>
+          <w:sz w:val="28"/>
+          <w:szCs w:val="28"/>
+          <w:bdr w:val="single" w:sz="2" w:space="0" w:color="D9D9E3" w:frame="1"/>
+          <w:lang w:eastAsia="en-IN"/>
+        </w:rPr>
+        <w:t>git branch</w:t>
+      </w:r>
+      <w:r>
+        <w:rPr>
+          <w:rFonts w:ascii="Times New Roman" w:eastAsia="Times New Roman" w:hAnsi="Times New Roman" w:cs="Times New Roman"/>
+          <w:color w:val="374151"/>
+          <w:sz w:val="28"/>
+          <w:szCs w:val="28"/>
+          <w:lang w:eastAsia="en-IN"/>
+        </w:rPr>
+        <w:t>: list, create, or delete branches</w:t>
+      </w:r>
+    </w:p>
+    <w:p>
+      <w:pPr>
+        <w:numPr>
+          <w:ilvl w:val="0"/>
+          <w:numId w:val="2"/>
+        </w:numPr>
+        <w:pBdr>
+          <w:top w:val="single" w:sz="2" w:space="0" w:color="D9D9E3"/>
+          <w:left w:val="single" w:sz="2" w:space="5" w:color="D9D9E3"/>
+          <w:bottom w:val="single" w:sz="2" w:space="0" w:color="D9D9E3"/>
+          <w:right w:val="single" w:sz="2" w:space="0" w:color="D9D9E3"/>
+        </w:pBdr>
+        <w:shd w:val="clear" w:color="auto" w:fill="F7F7F8"/>
+        <w:spacing w:after="0" w:line="240" w:lineRule="auto"/>
+        <w:rPr>
+          <w:rFonts w:ascii="Times New Roman" w:eastAsia="Times New Roman" w:hAnsi="Times New Roman" w:cs="Times New Roman"/>
+          <w:color w:val="374151"/>
+          <w:sz w:val="28"/>
+          <w:szCs w:val="28"/>
+          <w:lang w:eastAsia="en-IN"/>
+        </w:rPr>
+      </w:pPr>
+      <w:r>
+        <w:rPr>
+          <w:rFonts w:ascii="Times New Roman" w:eastAsia="Times New Roman" w:hAnsi="Times New Roman" w:cs="Times New Roman"/>
+          <w:b/>
+          <w:bCs/>
+          <w:color w:val="374151"/>
+          <w:sz w:val="28"/>
+          <w:szCs w:val="28"/>
+          <w:bdr w:val="single" w:sz="2" w:space="0" w:color="D9D9E3" w:frame="1"/>
+          <w:lang w:eastAsia="en-IN"/>
+        </w:rPr>
+        <w:t>git checkout</w:t>
+      </w:r>
+      <w:r>
+        <w:rPr>
+          <w:rFonts w:ascii="Times New Roman" w:eastAsia="Times New Roman" w:hAnsi="Times New Roman" w:cs="Times New Roman"/>
+          <w:color w:val="374151"/>
+          <w:sz w:val="28"/>
+          <w:szCs w:val="28"/>
+          <w:lang w:eastAsia="en-IN"/>
+        </w:rPr>
+        <w:t>: switch to a different branch or restore files</w:t>
+      </w:r>
+    </w:p>
+    <w:p>
+      <w:pPr>
+        <w:numPr>
+          <w:ilvl w:val="0"/>
+          <w:numId w:val="2"/>
+        </w:numPr>
+        <w:pBdr>
+          <w:top w:val="single" w:sz="2" w:space="0" w:color="D9D9E3"/>
+          <w:left w:val="single" w:sz="2" w:space="5" w:color="D9D9E3"/>
+          <w:bottom w:val="single" w:sz="2" w:space="0" w:color="D9D9E3"/>
+          <w:right w:val="single" w:sz="2" w:space="0" w:color="D9D9E3"/>
+        </w:pBdr>
+        <w:shd w:val="clear" w:color="auto" w:fill="F7F7F8"/>
+        <w:spacing w:after="0" w:line="240" w:lineRule="auto"/>
+        <w:rPr>
+          <w:rFonts w:ascii="Times New Roman" w:eastAsia="Times New Roman" w:hAnsi="Times New Roman" w:cs="Times New Roman"/>
+          <w:color w:val="374151"/>
+          <w:sz w:val="28"/>
+          <w:szCs w:val="28"/>
+          <w:lang w:eastAsia="en-IN"/>
+        </w:rPr>
+      </w:pPr>
+      <w:r>
+        <w:rPr>
+          <w:rFonts w:ascii="Times New Roman" w:eastAsia="Times New Roman" w:hAnsi="Times New Roman" w:cs="Times New Roman"/>
+          <w:b/>
+          <w:bCs/>
+          <w:color w:val="374151"/>
+          <w:sz w:val="28"/>
+          <w:szCs w:val="28"/>
+          <w:bdr w:val="single" w:sz="2" w:space="0" w:color="D9D9E3" w:frame="1"/>
+          <w:lang w:eastAsia="en-IN"/>
+        </w:rPr>
+        <w:t>git merge</w:t>
+      </w:r>
+      <w:r>
+        <w:rPr>
+          <w:rFonts w:ascii="Times New Roman" w:eastAsia="Times New Roman" w:hAnsi="Times New Roman" w:cs="Times New Roman"/>
+          <w:color w:val="374151"/>
+          <w:sz w:val="28"/>
+          <w:szCs w:val="28"/>
+          <w:lang w:eastAsia="en-IN"/>
+        </w:rPr>
+        <w:t>: merge one branch into another</w:t>
+      </w:r>
+    </w:p>
+    <w:p>
+      <w:pPr>
+        <w:numPr>
+          <w:ilvl w:val="0"/>
+          <w:numId w:val="2"/>
+        </w:numPr>
+        <w:pBdr>
+          <w:top w:val="single" w:sz="2" w:space="0" w:color="D9D9E3"/>
+          <w:left w:val="single" w:sz="2" w:space="5" w:color="D9D9E3"/>
+          <w:bottom w:val="single" w:sz="2" w:space="0" w:color="D9D9E3"/>
+          <w:right w:val="single" w:sz="2" w:space="0" w:color="D9D9E3"/>
+        </w:pBdr>
+        <w:shd w:val="clear" w:color="auto" w:fill="F7F7F8"/>
+        <w:spacing w:after="0" w:line="240" w:lineRule="auto"/>
+        <w:rPr>
+          <w:rFonts w:ascii="Times New Roman" w:eastAsia="Times New Roman" w:hAnsi="Times New Roman" w:cs="Times New Roman"/>
+          <w:color w:val="374151"/>
+          <w:sz w:val="28"/>
+          <w:szCs w:val="28"/>
+          <w:lang w:eastAsia="en-IN"/>
+        </w:rPr>
+      </w:pPr>
+      <w:r>
+        <w:rPr>
+          <w:rFonts w:ascii="Times New Roman" w:eastAsia="Times New Roman" w:hAnsi="Times New Roman" w:cs="Times New Roman"/>
+          <w:b/>
+          <w:bCs/>
+          <w:color w:val="374151"/>
+          <w:sz w:val="28"/>
+          <w:szCs w:val="28"/>
+          <w:bdr w:val="single" w:sz="2" w:space="0" w:color="D9D9E3" w:frame="1"/>
+          <w:lang w:eastAsia="en-IN"/>
+        </w:rPr>
+        <w:t>git status</w:t>
+      </w:r>
+      <w:r>
+        <w:rPr>
+          <w:rFonts w:ascii="Times New Roman" w:eastAsia="Times New Roman" w:hAnsi="Times New Roman" w:cs="Times New Roman"/>
+          <w:color w:val="374151"/>
+          <w:sz w:val="28"/>
+          <w:szCs w:val="28"/>
+          <w:lang w:eastAsia="en-IN"/>
+        </w:rPr>
+        <w:t>: show the status of the repository, including changes and branch information.</w:t>
+      </w:r>
+    </w:p>
+    <w:p>
+      <w:pPr>
+        <w:rPr>
+          <w:rFonts w:ascii="Times New Roman" w:hAnsi="Times New Roman" w:cs="Times New Roman"/>
+          <w:sz w:val="28"/>
+          <w:szCs w:val="28"/>
+        </w:rPr>
+      </w:pPr>
+    </w:p>
     <w:sectPr>
       <w:pgSz w:w="11906" w:h="16838"/>
       <w:pgMar w:top="1440" w:right="1440" w:bottom="1440" w:left="1440" w:header="708" w:footer="708" w:gutter="0"/>
@@ -418,8 +924,124 @@
       </w:rPr>
     </w:lvl>
   </w:abstractNum>
+  <w:abstractNum w:abstractNumId="1" w15:restartNumberingAfterBreak="0">
+    <w:nsid w:val="63796A25"/>
+    <w:multiLevelType w:val="multilevel"/>
+    <w:tmpl w:val="B91E4FBC"/>
+    <w:lvl w:ilvl="0">
+      <w:start w:val="1"/>
+      <w:numFmt w:val="decimal"/>
+      <w:lvlText w:val="%1."/>
+      <w:lvlJc w:val="left"/>
+      <w:pPr>
+        <w:tabs>
+          <w:tab w:val="num" w:pos="720"/>
+        </w:tabs>
+        <w:ind w:left="720" w:hanging="360"/>
+      </w:pPr>
+    </w:lvl>
+    <w:lvl w:ilvl="1" w:tentative="1">
+      <w:start w:val="1"/>
+      <w:numFmt w:val="decimal"/>
+      <w:lvlText w:val="%2."/>
+      <w:lvlJc w:val="left"/>
+      <w:pPr>
+        <w:tabs>
+          <w:tab w:val="num" w:pos="1440"/>
+        </w:tabs>
+        <w:ind w:left="1440" w:hanging="360"/>
+      </w:pPr>
+    </w:lvl>
+    <w:lvl w:ilvl="2" w:tentative="1">
+      <w:start w:val="1"/>
+      <w:numFmt w:val="decimal"/>
+      <w:lvlText w:val="%3."/>
+      <w:lvlJc w:val="left"/>
+      <w:pPr>
+        <w:tabs>
+          <w:tab w:val="num" w:pos="2160"/>
+        </w:tabs>
+        <w:ind w:left="2160" w:hanging="360"/>
+      </w:pPr>
+    </w:lvl>
+    <w:lvl w:ilvl="3" w:tentative="1">
+      <w:start w:val="1"/>
+      <w:numFmt w:val="decimal"/>
+      <w:lvlText w:val="%4."/>
+      <w:lvlJc w:val="left"/>
+      <w:pPr>
+        <w:tabs>
+          <w:tab w:val="num" w:pos="2880"/>
+        </w:tabs>
+        <w:ind w:left="2880" w:hanging="360"/>
+      </w:pPr>
+    </w:lvl>
+    <w:lvl w:ilvl="4" w:tentative="1">
+      <w:start w:val="1"/>
+      <w:numFmt w:val="decimal"/>
+      <w:lvlText w:val="%5."/>
+      <w:lvlJc w:val="left"/>
+      <w:pPr>
+        <w:tabs>
+          <w:tab w:val="num" w:pos="3600"/>
+        </w:tabs>
+        <w:ind w:left="3600" w:hanging="360"/>
+      </w:pPr>
+    </w:lvl>
+    <w:lvl w:ilvl="5" w:tentative="1">
+      <w:start w:val="1"/>
+      <w:numFmt w:val="decimal"/>
+      <w:lvlText w:val="%6."/>
+      <w:lvlJc w:val="left"/>
+      <w:pPr>
+        <w:tabs>
+          <w:tab w:val="num" w:pos="4320"/>
+        </w:tabs>
+        <w:ind w:left="4320" w:hanging="360"/>
+      </w:pPr>
+    </w:lvl>
+    <w:lvl w:ilvl="6" w:tentative="1">
+      <w:start w:val="1"/>
+      <w:numFmt w:val="decimal"/>
+      <w:lvlText w:val="%7."/>
+      <w:lvlJc w:val="left"/>
+      <w:pPr>
+        <w:tabs>
+          <w:tab w:val="num" w:pos="5040"/>
+        </w:tabs>
+        <w:ind w:left="5040" w:hanging="360"/>
+      </w:pPr>
+    </w:lvl>
+    <w:lvl w:ilvl="7" w:tentative="1">
+      <w:start w:val="1"/>
+      <w:numFmt w:val="decimal"/>
+      <w:lvlText w:val="%8."/>
+      <w:lvlJc w:val="left"/>
+      <w:pPr>
+        <w:tabs>
+          <w:tab w:val="num" w:pos="5760"/>
+        </w:tabs>
+        <w:ind w:left="5760" w:hanging="360"/>
+      </w:pPr>
+    </w:lvl>
+    <w:lvl w:ilvl="8" w:tentative="1">
+      <w:start w:val="1"/>
+      <w:numFmt w:val="decimal"/>
+      <w:lvlText w:val="%9."/>
+      <w:lvlJc w:val="left"/>
+      <w:pPr>
+        <w:tabs>
+          <w:tab w:val="num" w:pos="6480"/>
+        </w:tabs>
+        <w:ind w:left="6480" w:hanging="360"/>
+      </w:pPr>
+    </w:lvl>
+  </w:abstractNum>
   <w:num w:numId="1" w16cid:durableId="634456389">
     <w:abstractNumId w:val="0"/>
+  </w:num>
+  <w:num w:numId="2" w16cid:durableId="1103527827">
+    <w:abstractNumId w:val="1"/>
   </w:num>
 </w:numbering>
 </file>
@@ -867,6 +1489,19 @@
       <w:lang w:eastAsia="en-IN"/>
     </w:rPr>
   </w:style>
+  <w:style w:type="character" w:styleId="HTMLCode">
+    <w:name w:val="HTML Code"/>
+    <w:basedOn w:val="DefaultParagraphFont"/>
+    <w:uiPriority w:val="99"/>
+    <w:semiHidden/>
+    <w:unhideWhenUsed/>
+    <w:rsid w:val="00255883"/>
+    <w:rPr>
+      <w:rFonts w:ascii="Courier New" w:eastAsia="Times New Roman" w:hAnsi="Courier New" w:cs="Courier New"/>
+      <w:sz w:val="20"/>
+      <w:szCs w:val="20"/>
+    </w:rPr>
+  </w:style>
 </w:styles>
 </file>
 

</xml_diff>